<commit_message>
Eksamen I IT 2023
</commit_message>
<xml_diff>
--- a/Eksamen 2023/Drift for Sensur/Drift-Prosjekter.docx
+++ b/Eksamen 2023/Drift for Sensur/Drift-Prosjekter.docx
@@ -356,7 +356,131 @@
         <w:rPr>
           <w:lang w:val="en-US"/>
         </w:rPr>
-        <w:t xml:space="preserve">, porter, </w:t>
+        <w:t>, porter</w:t>
+      </w:r>
+    </w:p>
+    <w:p>
+      <w:pPr>
+        <w:rPr>
+          <w:lang w:val="en-US"/>
+        </w:rPr>
+      </w:pPr>
+    </w:p>
+    <w:p>
+      <w:r>
+        <w:t>Porter er</w:t>
+      </w:r>
+      <w:r>
+        <w:t xml:space="preserve"> noe som identifiserer hvilket program som skal ta imot trafikken. Eksempel er TCP:80, </w:t>
+      </w:r>
+      <w:hyperlink r:id="rId4" w:history="1">
+        <w:r>
+          <w:rPr>
+            <w:rStyle w:val="Hyperkobling"/>
+          </w:rPr>
+          <w:t>http://localhost:5173/</w:t>
+        </w:r>
+      </w:hyperlink>
+      <w:r>
+        <w:t xml:space="preserve">. Disse portene kan for eksempel brukes i </w:t>
+      </w:r>
+      <w:proofErr w:type="spellStart"/>
+      <w:r>
+        <w:t>cypress</w:t>
+      </w:r>
+      <w:proofErr w:type="spellEnd"/>
+      <w:r>
+        <w:t xml:space="preserve">. TCP er en måte å sende og motta data på som man bruker til </w:t>
+      </w:r>
+      <w:proofErr w:type="spellStart"/>
+      <w:r>
+        <w:t>webhosting</w:t>
+      </w:r>
+      <w:proofErr w:type="spellEnd"/>
+      <w:r>
+        <w:t xml:space="preserve"> f.eks. TCP sørger for at alt sendes via internett så selv om noe ikke kommer gjennom så sendes den på nytt. Derfor er </w:t>
+      </w:r>
+      <w:proofErr w:type="spellStart"/>
+      <w:r>
+        <w:t>poplulært</w:t>
+      </w:r>
+      <w:proofErr w:type="spellEnd"/>
+      <w:r>
+        <w:t xml:space="preserve"> til sikre overføringer og mottak og distribusjon av data. UDP derimot bruker man for handlinger som kreves direkte som </w:t>
+      </w:r>
+      <w:proofErr w:type="gramStart"/>
+      <w:r>
+        <w:t>live</w:t>
+      </w:r>
+      <w:proofErr w:type="gramEnd"/>
+      <w:r>
+        <w:t>-</w:t>
+      </w:r>
+      <w:proofErr w:type="spellStart"/>
+      <w:r>
+        <w:t>streaming</w:t>
+      </w:r>
+      <w:proofErr w:type="spellEnd"/>
+      <w:r>
+        <w:t xml:space="preserve">, lyd-overføring osv. fordi det skipper sjekk om hva som er sendt og </w:t>
+      </w:r>
+      <w:proofErr w:type="spellStart"/>
+      <w:r>
+        <w:t>mottat</w:t>
+      </w:r>
+      <w:proofErr w:type="spellEnd"/>
+      <w:r>
+        <w:t xml:space="preserve">. </w:t>
+      </w:r>
+    </w:p>
+    <w:p/>
+    <w:p>
+      <w:r>
+        <w:rPr>
+          <w:noProof/>
+        </w:rPr>
+        <w:lastRenderedPageBreak/>
+        <w:drawing>
+          <wp:inline distT="0" distB="0" distL="0" distR="0" wp14:anchorId="00C55714" wp14:editId="66CBFE6A">
+            <wp:extent cx="5760720" cy="3346450"/>
+            <wp:effectExtent l="0" t="0" r="5080" b="6350"/>
+            <wp:docPr id="359389974" name="Bilde 1" descr="Et bilde som inneholder tekst, skjermbilde, programvare, Multimedieprogramvare&#10;&#10;Automatisk generert beskrivelse"/>
+            <wp:cNvGraphicFramePr>
+              <a:graphicFrameLocks xmlns:a="http://schemas.openxmlformats.org/drawingml/2006/main" noChangeAspect="1"/>
+            </wp:cNvGraphicFramePr>
+            <a:graphic xmlns:a="http://schemas.openxmlformats.org/drawingml/2006/main">
+              <a:graphicData uri="http://schemas.openxmlformats.org/drawingml/2006/picture">
+                <pic:pic xmlns:pic="http://schemas.openxmlformats.org/drawingml/2006/picture">
+                  <pic:nvPicPr>
+                    <pic:cNvPr id="359389974" name="Bilde 1" descr="Et bilde som inneholder tekst, skjermbilde, programvare, Multimedieprogramvare&#10;&#10;Automatisk generert beskrivelse"/>
+                    <pic:cNvPicPr/>
+                  </pic:nvPicPr>
+                  <pic:blipFill>
+                    <a:blip r:embed="rId5" cstate="print">
+                      <a:extLst>
+                        <a:ext uri="{28A0092B-C50C-407E-A947-70E740481C1C}">
+                          <a14:useLocalDpi xmlns:a14="http://schemas.microsoft.com/office/drawing/2010/main" val="0"/>
+                        </a:ext>
+                      </a:extLst>
+                    </a:blip>
+                    <a:stretch>
+                      <a:fillRect/>
+                    </a:stretch>
+                  </pic:blipFill>
+                  <pic:spPr>
+                    <a:xfrm>
+                      <a:off x="0" y="0"/>
+                      <a:ext cx="5760720" cy="3346450"/>
+                    </a:xfrm>
+                    <a:prstGeom prst="rect">
+                      <a:avLst/>
+                    </a:prstGeom>
+                  </pic:spPr>
+                </pic:pic>
+              </a:graphicData>
+            </a:graphic>
+          </wp:inline>
+        </w:drawing>
       </w:r>
     </w:p>
     <w:sectPr>
@@ -826,6 +950,29 @@
       <w:szCs w:val="56"/>
     </w:rPr>
   </w:style>
+  <w:style w:type="character" w:styleId="Hyperkobling">
+    <w:name w:val="Hyperlink"/>
+    <w:basedOn w:val="Standardskriftforavsnitt"/>
+    <w:uiPriority w:val="99"/>
+    <w:unhideWhenUsed/>
+    <w:rsid w:val="0073688A"/>
+    <w:rPr>
+      <w:color w:val="0563C1" w:themeColor="hyperlink"/>
+      <w:u w:val="single"/>
+    </w:rPr>
+  </w:style>
+  <w:style w:type="character" w:styleId="Ulstomtale">
+    <w:name w:val="Unresolved Mention"/>
+    <w:basedOn w:val="Standardskriftforavsnitt"/>
+    <w:uiPriority w:val="99"/>
+    <w:semiHidden/>
+    <w:unhideWhenUsed/>
+    <w:rsid w:val="0073688A"/>
+    <w:rPr>
+      <w:color w:val="605E5C"/>
+      <w:shd w:val="clear" w:color="auto" w:fill="E1DFDD"/>
+    </w:rPr>
+  </w:style>
 </w:styles>
 </file>
 

</xml_diff>